<commit_message>
saved all docs as pdf and made final folder
</commit_message>
<xml_diff>
--- a/milestone2stress.docx
+++ b/milestone2stress.docx
@@ -51,57 +51,6 @@
         <w:rPr>
           <w:rFonts w:ascii="Helvetica Neue" w:eastAsia="Times New Roman" w:hAnsi="Helvetica Neue" w:cs="Times New Roman"/>
           <w:color w:val="2D3B45"/>
-          <w:sz w:val="48"/>
-          <w:szCs w:val="48"/>
-          <w:shd w:val="clear" w:color="auto" w:fill="FFFFFF"/>
-        </w:rPr>
-      </w:pPr>
-      <w:r>
-        <w:rPr>
-          <w:rFonts w:ascii="Helvetica Neue" w:eastAsia="Times New Roman" w:hAnsi="Helvetica Neue" w:cs="Times New Roman"/>
-          <w:color w:val="2D3B45"/>
-          <w:sz w:val="48"/>
-          <w:szCs w:val="48"/>
-          <w:shd w:val="clear" w:color="auto" w:fill="FFFFFF"/>
-        </w:rPr>
-        <w:t>Add end part of output script</w:t>
-      </w:r>
-      <w:r>
-        <w:rPr>
-          <w:rFonts w:ascii="Helvetica Neue" w:eastAsia="Times New Roman" w:hAnsi="Helvetica Neue" w:cs="Times New Roman"/>
-          <w:color w:val="2D3B45"/>
-          <w:sz w:val="48"/>
-          <w:szCs w:val="48"/>
-          <w:shd w:val="clear" w:color="auto" w:fill="FFFFFF"/>
-        </w:rPr>
-        <w:t xml:space="preserve"> at the end of page</w:t>
-      </w:r>
-      <w:bookmarkStart w:id="0" w:name="_GoBack"/>
-      <w:bookmarkEnd w:id="0"/>
-    </w:p>
-    <w:p>
-      <w:pPr>
-        <w:rPr>
-          <w:rFonts w:ascii="Helvetica Neue" w:eastAsia="Times New Roman" w:hAnsi="Helvetica Neue" w:cs="Times New Roman"/>
-          <w:color w:val="2D3B45"/>
-          <w:shd w:val="clear" w:color="auto" w:fill="FFFFFF"/>
-        </w:rPr>
-      </w:pPr>
-    </w:p>
-    <w:p>
-      <w:pPr>
-        <w:rPr>
-          <w:rFonts w:ascii="Helvetica Neue" w:eastAsia="Times New Roman" w:hAnsi="Helvetica Neue" w:cs="Times New Roman"/>
-          <w:color w:val="2D3B45"/>
-          <w:shd w:val="clear" w:color="auto" w:fill="FFFFFF"/>
-        </w:rPr>
-      </w:pPr>
-    </w:p>
-    <w:p>
-      <w:pPr>
-        <w:rPr>
-          <w:rFonts w:ascii="Helvetica Neue" w:eastAsia="Times New Roman" w:hAnsi="Helvetica Neue" w:cs="Times New Roman"/>
-          <w:color w:val="2D3B45"/>
           <w:u w:val="single"/>
           <w:shd w:val="clear" w:color="auto" w:fill="FFFFFF"/>
         </w:rPr>
@@ -139,23 +88,7 @@
           <w:color w:val="2D3B45"/>
           <w:shd w:val="clear" w:color="auto" w:fill="FFFFFF"/>
         </w:rPr>
-        <w:t xml:space="preserve"> </w:t>
-      </w:r>
-      <w:r>
-        <w:rPr>
-          <w:rFonts w:ascii="Helvetica Neue" w:eastAsia="Times New Roman" w:hAnsi="Helvetica Neue" w:cs="Times New Roman"/>
-          <w:color w:val="2D3B45"/>
-          <w:shd w:val="clear" w:color="auto" w:fill="FFFFFF"/>
-        </w:rPr>
-        <w:t>StressTestApp</w:t>
-      </w:r>
-      <w:r>
-        <w:rPr>
-          <w:rFonts w:ascii="Helvetica Neue" w:eastAsia="Times New Roman" w:hAnsi="Helvetica Neue" w:cs="Times New Roman"/>
-          <w:color w:val="2D3B45"/>
-          <w:shd w:val="clear" w:color="auto" w:fill="FFFFFF"/>
-        </w:rPr>
-        <w:t>.sh</w:t>
+        <w:t xml:space="preserve"> StressTestApp.sh</w:t>
       </w:r>
     </w:p>
     <w:p>
@@ -1105,7 +1038,6 @@
           <w:iCs/>
           <w:color w:val="7F7F7F" w:themeColor="text1" w:themeTint="80"/>
         </w:rPr>
-        <w:lastRenderedPageBreak/>
         <w:t xml:space="preserve">    </w:t>
       </w:r>
       <w:proofErr w:type="spellStart"/>
@@ -1324,6 +1256,7 @@
           <w:iCs/>
           <w:color w:val="7F7F7F" w:themeColor="text1" w:themeTint="80"/>
         </w:rPr>
+        <w:lastRenderedPageBreak/>
         <w:t xml:space="preserve">  local errors=0</w:t>
       </w:r>
     </w:p>
@@ -2031,7 +1964,7 @@
           <w:szCs w:val="28"/>
           <w:u w:val="single"/>
         </w:rPr>
-        <w:t>To Run above script</w:t>
+        <w:t xml:space="preserve">To Run </w:t>
       </w:r>
       <w:r>
         <w:rPr>
@@ -2039,7 +1972,7 @@
           <w:szCs w:val="28"/>
           <w:u w:val="single"/>
         </w:rPr>
-        <w:t xml:space="preserve"> pass below parameters</w:t>
+        <w:t xml:space="preserve">the </w:t>
       </w:r>
       <w:r>
         <w:rPr>
@@ -2047,14 +1980,30 @@
           <w:szCs w:val="28"/>
           <w:u w:val="single"/>
         </w:rPr>
-        <w:t>:</w:t>
-      </w:r>
-    </w:p>
-    <w:p>
-      <w:pPr>
+        <w:t>above script</w:t>
+      </w:r>
+      <w:r>
         <w:rPr>
           <w:sz w:val="28"/>
           <w:szCs w:val="28"/>
+          <w:u w:val="single"/>
+        </w:rPr>
+        <w:t xml:space="preserve"> pass below parameters</w:t>
+      </w:r>
+      <w:r>
+        <w:rPr>
+          <w:sz w:val="28"/>
+          <w:szCs w:val="28"/>
+          <w:u w:val="single"/>
+        </w:rPr>
+        <w:t>:</w:t>
+      </w:r>
+    </w:p>
+    <w:p>
+      <w:pPr>
+        <w:rPr>
+          <w:sz w:val="28"/>
+          <w:szCs w:val="28"/>
         </w:rPr>
       </w:pPr>
     </w:p>
@@ -2068,6 +2017,14 @@
       <w:r>
         <w:t xml:space="preserve"> </w:t>
       </w:r>
+      <w:r>
+        <w:t xml:space="preserve">i.e. </w:t>
+      </w:r>
+      <w:proofErr w:type="spellStart"/>
+      <w:r>
+        <w:t>NumBackGroundProcesses</w:t>
+      </w:r>
+      <w:proofErr w:type="spellEnd"/>
     </w:p>
     <w:p>
       <w:r>
@@ -2077,8 +2034,13 @@
         <w:t>NUM_LOOPS</w:t>
       </w:r>
       <w:r>
-        <w:t>.</w:t>
-      </w:r>
+        <w:t xml:space="preserve"> i.e. </w:t>
+      </w:r>
+      <w:proofErr w:type="spellStart"/>
+      <w:r>
+        <w:t>NumberLoop</w:t>
+      </w:r>
+      <w:proofErr w:type="spellEnd"/>
     </w:p>
     <w:p/>
     <w:p>
@@ -2095,15 +2057,7 @@
           <w:iCs/>
           <w:color w:val="7F7F7F" w:themeColor="text1" w:themeTint="80"/>
         </w:rPr>
-        <w:t>.</w:t>
-      </w:r>
-      <w:r>
-        <w:rPr>
-          <w:i/>
-          <w:iCs/>
-          <w:color w:val="7F7F7F" w:themeColor="text1" w:themeTint="80"/>
-        </w:rPr>
-        <w:t>/StressTestApp.sh -</w:t>
+        <w:t>./StressTestApp.sh -</w:t>
       </w:r>
       <w:proofErr w:type="spellStart"/>
       <w:r>
@@ -2112,7 +2066,7 @@
           <w:iCs/>
           <w:color w:val="7F7F7F" w:themeColor="text1" w:themeTint="80"/>
         </w:rPr>
-        <w:t>NumBackGroundPr</w:t>
+        <w:t>NumBackGroundProcesses</w:t>
       </w:r>
       <w:proofErr w:type="spellEnd"/>
       <w:r>
@@ -2121,7 +2075,23 @@
           <w:iCs/>
           <w:color w:val="7F7F7F" w:themeColor="text1" w:themeTint="80"/>
         </w:rPr>
-        <w:t>o</w:t>
+        <w:t xml:space="preserve"> </w:t>
+      </w:r>
+      <w:r>
+        <w:rPr>
+          <w:i/>
+          <w:iCs/>
+          <w:color w:val="7F7F7F" w:themeColor="text1" w:themeTint="80"/>
+        </w:rPr>
+        <w:t>2</w:t>
+      </w:r>
+      <w:r>
+        <w:rPr>
+          <w:i/>
+          <w:iCs/>
+          <w:color w:val="7F7F7F" w:themeColor="text1" w:themeTint="80"/>
+        </w:rPr>
+        <w:t>0 -</w:t>
       </w:r>
       <w:proofErr w:type="spellStart"/>
       <w:r>
@@ -2130,7 +2100,7 @@
           <w:iCs/>
           <w:color w:val="7F7F7F" w:themeColor="text1" w:themeTint="80"/>
         </w:rPr>
-        <w:t xml:space="preserve">cesses 10 -NumberLoop </w:t>
+        <w:t>NumberLoop</w:t>
       </w:r>
       <w:proofErr w:type="spellEnd"/>
       <w:r>
@@ -2139,7 +2109,23 @@
           <w:iCs/>
           <w:color w:val="7F7F7F" w:themeColor="text1" w:themeTint="80"/>
         </w:rPr>
-        <w:t>10</w:t>
+        <w:t xml:space="preserve"> 1</w:t>
+      </w:r>
+      <w:r>
+        <w:rPr>
+          <w:i/>
+          <w:iCs/>
+          <w:color w:val="7F7F7F" w:themeColor="text1" w:themeTint="80"/>
+        </w:rPr>
+        <w:t>0</w:t>
+      </w:r>
+      <w:r>
+        <w:rPr>
+          <w:i/>
+          <w:iCs/>
+          <w:color w:val="7F7F7F" w:themeColor="text1" w:themeTint="80"/>
+        </w:rPr>
+        <w:t>0</w:t>
       </w:r>
     </w:p>
     <w:p>
@@ -2184,6 +2170,198 @@
         <w:rPr>
           <w:rFonts w:ascii="Helvetica Neue" w:eastAsia="Times New Roman" w:hAnsi="Helvetica Neue" w:cs="Times New Roman"/>
           <w:color w:val="2D3B45"/>
+          <w:u w:val="single"/>
+          <w:shd w:val="clear" w:color="auto" w:fill="FFFFFF"/>
+        </w:rPr>
+      </w:pPr>
+    </w:p>
+    <w:p>
+      <w:pPr>
+        <w:rPr>
+          <w:rFonts w:ascii="Helvetica Neue" w:eastAsia="Times New Roman" w:hAnsi="Helvetica Neue" w:cs="Times New Roman"/>
+          <w:color w:val="2D3B45"/>
+          <w:shd w:val="clear" w:color="auto" w:fill="FFFFFF"/>
+        </w:rPr>
+      </w:pPr>
+      <w:r>
+        <w:rPr>
+          <w:rFonts w:ascii="Helvetica Neue" w:eastAsia="Times New Roman" w:hAnsi="Helvetica Neue" w:cs="Times New Roman"/>
+          <w:color w:val="2D3B45"/>
+          <w:shd w:val="clear" w:color="auto" w:fill="FFFFFF"/>
+        </w:rPr>
+        <w:t>The following output is for 20 background processors and for 100 number of loops. We are also capturing log of start test and end test. Here, we are showing end date even if there is an error or any test failure.</w:t>
+      </w:r>
+    </w:p>
+    <w:p>
+      <w:pPr>
+        <w:rPr>
+          <w:rFonts w:ascii="Helvetica Neue" w:eastAsia="Times New Roman" w:hAnsi="Helvetica Neue" w:cs="Times New Roman"/>
+          <w:color w:val="2D3B45"/>
+          <w:shd w:val="clear" w:color="auto" w:fill="FFFFFF"/>
+        </w:rPr>
+      </w:pPr>
+    </w:p>
+    <w:p>
+      <w:pPr>
+        <w:rPr>
+          <w:rFonts w:ascii="Helvetica Neue" w:eastAsia="Times New Roman" w:hAnsi="Helvetica Neue" w:cs="Times New Roman"/>
+          <w:color w:val="2D3B45"/>
+          <w:shd w:val="clear" w:color="auto" w:fill="FFFFFF"/>
+        </w:rPr>
+      </w:pPr>
+      <w:r>
+        <w:rPr>
+          <w:rFonts w:ascii="Helvetica Neue" w:eastAsia="Times New Roman" w:hAnsi="Helvetica Neue" w:cs="Times New Roman"/>
+          <w:color w:val="2D3B45"/>
+          <w:shd w:val="clear" w:color="auto" w:fill="FFFFFF"/>
+        </w:rPr>
+        <w:t>For 100 background processors and for 100 number of loops it takes around 115mins to complete entire activity.</w:t>
+      </w:r>
+    </w:p>
+    <w:p>
+      <w:pPr>
+        <w:rPr>
+          <w:rFonts w:ascii="Helvetica Neue" w:eastAsia="Times New Roman" w:hAnsi="Helvetica Neue" w:cs="Times New Roman"/>
+          <w:color w:val="2D3B45"/>
+          <w:shd w:val="clear" w:color="auto" w:fill="FFFFFF"/>
+        </w:rPr>
+      </w:pPr>
+    </w:p>
+    <w:p>
+      <w:pPr>
+        <w:rPr>
+          <w:rFonts w:ascii="Helvetica Neue" w:eastAsia="Times New Roman" w:hAnsi="Helvetica Neue" w:cs="Times New Roman"/>
+          <w:color w:val="2D3B45"/>
+          <w:shd w:val="clear" w:color="auto" w:fill="FFFFFF"/>
+        </w:rPr>
+      </w:pPr>
+      <w:r>
+        <w:rPr>
+          <w:rFonts w:ascii="Helvetica Neue" w:eastAsia="Times New Roman" w:hAnsi="Helvetica Neue" w:cs="Times New Roman"/>
+          <w:color w:val="2D3B45"/>
+          <w:shd w:val="clear" w:color="auto" w:fill="FFFFFF"/>
+        </w:rPr>
+        <w:t>Below are the screenshots for below</w:t>
+      </w:r>
+      <w:bookmarkStart w:id="0" w:name="_GoBack"/>
+      <w:bookmarkEnd w:id="0"/>
+      <w:r>
+        <w:rPr>
+          <w:rFonts w:ascii="Helvetica Neue" w:eastAsia="Times New Roman" w:hAnsi="Helvetica Neue" w:cs="Times New Roman"/>
+          <w:color w:val="2D3B45"/>
+          <w:shd w:val="clear" w:color="auto" w:fill="FFFFFF"/>
+        </w:rPr>
+        <w:t xml:space="preserve"> command i.e.</w:t>
+      </w:r>
+    </w:p>
+    <w:p>
+      <w:pPr>
+        <w:rPr>
+          <w:rFonts w:ascii="Helvetica Neue" w:eastAsia="Times New Roman" w:hAnsi="Helvetica Neue" w:cs="Times New Roman"/>
+          <w:color w:val="2D3B45"/>
+          <w:shd w:val="clear" w:color="auto" w:fill="FFFFFF"/>
+        </w:rPr>
+      </w:pPr>
+    </w:p>
+    <w:p>
+      <w:pPr>
+        <w:rPr>
+          <w:i/>
+          <w:iCs/>
+          <w:color w:val="7F7F7F" w:themeColor="text1" w:themeTint="80"/>
+        </w:rPr>
+      </w:pPr>
+      <w:r>
+        <w:rPr>
+          <w:i/>
+          <w:iCs/>
+          <w:color w:val="7F7F7F" w:themeColor="text1" w:themeTint="80"/>
+        </w:rPr>
+        <w:t>./StressTestApp.sh -</w:t>
+      </w:r>
+      <w:proofErr w:type="spellStart"/>
+      <w:r>
+        <w:rPr>
+          <w:i/>
+          <w:iCs/>
+          <w:color w:val="7F7F7F" w:themeColor="text1" w:themeTint="80"/>
+        </w:rPr>
+        <w:t>NumBackGroundProcesses</w:t>
+      </w:r>
+      <w:proofErr w:type="spellEnd"/>
+      <w:r>
+        <w:rPr>
+          <w:i/>
+          <w:iCs/>
+          <w:color w:val="7F7F7F" w:themeColor="text1" w:themeTint="80"/>
+        </w:rPr>
+        <w:t xml:space="preserve"> </w:t>
+      </w:r>
+      <w:r>
+        <w:rPr>
+          <w:i/>
+          <w:iCs/>
+          <w:color w:val="7F7F7F" w:themeColor="text1" w:themeTint="80"/>
+        </w:rPr>
+        <w:t>2</w:t>
+      </w:r>
+      <w:r>
+        <w:rPr>
+          <w:i/>
+          <w:iCs/>
+          <w:color w:val="7F7F7F" w:themeColor="text1" w:themeTint="80"/>
+        </w:rPr>
+        <w:t>0 -</w:t>
+      </w:r>
+      <w:proofErr w:type="spellStart"/>
+      <w:r>
+        <w:rPr>
+          <w:i/>
+          <w:iCs/>
+          <w:color w:val="7F7F7F" w:themeColor="text1" w:themeTint="80"/>
+        </w:rPr>
+        <w:t>NumberLoop</w:t>
+      </w:r>
+      <w:proofErr w:type="spellEnd"/>
+      <w:r>
+        <w:rPr>
+          <w:i/>
+          <w:iCs/>
+          <w:color w:val="7F7F7F" w:themeColor="text1" w:themeTint="80"/>
+        </w:rPr>
+        <w:t xml:space="preserve"> 1</w:t>
+      </w:r>
+      <w:r>
+        <w:rPr>
+          <w:i/>
+          <w:iCs/>
+          <w:color w:val="7F7F7F" w:themeColor="text1" w:themeTint="80"/>
+        </w:rPr>
+        <w:t>0</w:t>
+      </w:r>
+      <w:r>
+        <w:rPr>
+          <w:i/>
+          <w:iCs/>
+          <w:color w:val="7F7F7F" w:themeColor="text1" w:themeTint="80"/>
+        </w:rPr>
+        <w:t>0</w:t>
+      </w:r>
+    </w:p>
+    <w:p>
+      <w:pPr>
+        <w:rPr>
+          <w:rFonts w:ascii="Helvetica Neue" w:eastAsia="Times New Roman" w:hAnsi="Helvetica Neue" w:cs="Times New Roman"/>
+          <w:color w:val="2D3B45"/>
+          <w:shd w:val="clear" w:color="auto" w:fill="FFFFFF"/>
+        </w:rPr>
+      </w:pPr>
+    </w:p>
+    <w:p>
+      <w:pPr>
+        <w:rPr>
+          <w:rFonts w:ascii="Helvetica Neue" w:eastAsia="Times New Roman" w:hAnsi="Helvetica Neue" w:cs="Times New Roman"/>
+          <w:color w:val="2D3B45"/>
           <w:shd w:val="clear" w:color="auto" w:fill="FFFFFF"/>
         </w:rPr>
       </w:pPr>
@@ -2205,10 +2383,10 @@
         </w:rPr>
         <w:lastRenderedPageBreak/>
         <w:drawing>
-          <wp:inline distT="0" distB="0" distL="0" distR="0" wp14:anchorId="31BD66D5" wp14:editId="372EAD8A">
-            <wp:extent cx="5727700" cy="1560195"/>
-            <wp:effectExtent l="0" t="0" r="0" b="1905"/>
-            <wp:docPr id="3" name="Picture 3"/>
+          <wp:inline distT="0" distB="0" distL="0" distR="0" wp14:anchorId="14E06387" wp14:editId="1D68B676">
+            <wp:extent cx="5727700" cy="3212465"/>
+            <wp:effectExtent l="0" t="0" r="0" b="635"/>
+            <wp:docPr id="7" name="Picture 7"/>
             <wp:cNvGraphicFramePr>
               <a:graphicFrameLocks xmlns:a="http://schemas.openxmlformats.org/drawingml/2006/main" noChangeAspect="1"/>
             </wp:cNvGraphicFramePr>
@@ -2216,7 +2394,7 @@
               <a:graphicData uri="http://schemas.openxmlformats.org/drawingml/2006/picture">
                 <pic:pic xmlns:pic="http://schemas.openxmlformats.org/drawingml/2006/picture">
                   <pic:nvPicPr>
-                    <pic:cNvPr id="3" name="Screen Shot 2019-06-04 at 10.28.27 PM.png"/>
+                    <pic:cNvPr id="7" name="Screen Shot 2019-06-06 at 10.35.39 AM.png"/>
                     <pic:cNvPicPr/>
                   </pic:nvPicPr>
                   <pic:blipFill>
@@ -2234,7 +2412,7 @@
                   <pic:spPr>
                     <a:xfrm>
                       <a:off x="0" y="0"/>
-                      <a:ext cx="5727700" cy="1560195"/>
+                      <a:ext cx="5727700" cy="3212465"/>
                     </a:xfrm>
                     <a:prstGeom prst="rect">
                       <a:avLst/>
@@ -2272,10 +2450,10 @@
           <w:shd w:val="clear" w:color="auto" w:fill="FFFFFF"/>
         </w:rPr>
         <w:drawing>
-          <wp:inline distT="0" distB="0" distL="0" distR="0" wp14:anchorId="0DDF6057" wp14:editId="14A7CEE5">
-            <wp:extent cx="5727700" cy="2585085"/>
-            <wp:effectExtent l="0" t="0" r="0" b="5715"/>
-            <wp:docPr id="2" name="Picture 2"/>
+          <wp:inline distT="0" distB="0" distL="0" distR="0" wp14:anchorId="6732FD6D" wp14:editId="45F8329E">
+            <wp:extent cx="5727700" cy="4973955"/>
+            <wp:effectExtent l="0" t="0" r="0" b="4445"/>
+            <wp:docPr id="6" name="Picture 6"/>
             <wp:cNvGraphicFramePr>
               <a:graphicFrameLocks xmlns:a="http://schemas.openxmlformats.org/drawingml/2006/main" noChangeAspect="1"/>
             </wp:cNvGraphicFramePr>
@@ -2283,7 +2461,7 @@
               <a:graphicData uri="http://schemas.openxmlformats.org/drawingml/2006/picture">
                 <pic:pic xmlns:pic="http://schemas.openxmlformats.org/drawingml/2006/picture">
                   <pic:nvPicPr>
-                    <pic:cNvPr id="2" name="Screen Shot 2019-06-04 at 10.27.44 PM.png"/>
+                    <pic:cNvPr id="6" name="Screen Shot 2019-06-06 at 10.35.05 AM.png"/>
                     <pic:cNvPicPr/>
                   </pic:nvPicPr>
                   <pic:blipFill>
@@ -2301,7 +2479,7 @@
                   <pic:spPr>
                     <a:xfrm>
                       <a:off x="0" y="0"/>
-                      <a:ext cx="5727700" cy="2585085"/>
+                      <a:ext cx="5727700" cy="4973955"/>
                     </a:xfrm>
                     <a:prstGeom prst="rect">
                       <a:avLst/>
@@ -2313,6 +2491,83 @@
           </wp:inline>
         </w:drawing>
       </w:r>
+    </w:p>
+    <w:p>
+      <w:pPr>
+        <w:rPr>
+          <w:rFonts w:ascii="Helvetica Neue" w:eastAsia="Times New Roman" w:hAnsi="Helvetica Neue" w:cs="Times New Roman"/>
+          <w:color w:val="2D3B45"/>
+          <w:shd w:val="clear" w:color="auto" w:fill="FFFFFF"/>
+        </w:rPr>
+      </w:pPr>
+    </w:p>
+    <w:p>
+      <w:pPr>
+        <w:rPr>
+          <w:rFonts w:ascii="Helvetica Neue" w:eastAsia="Times New Roman" w:hAnsi="Helvetica Neue" w:cs="Times New Roman"/>
+          <w:color w:val="2D3B45"/>
+          <w:shd w:val="clear" w:color="auto" w:fill="FFFFFF"/>
+        </w:rPr>
+      </w:pPr>
+      <w:r>
+        <w:rPr>
+          <w:rFonts w:ascii="Helvetica Neue" w:eastAsia="Times New Roman" w:hAnsi="Helvetica Neue" w:cs="Times New Roman"/>
+          <w:noProof/>
+          <w:color w:val="2D3B45"/>
+          <w:shd w:val="clear" w:color="auto" w:fill="FFFFFF"/>
+        </w:rPr>
+        <w:lastRenderedPageBreak/>
+        <w:drawing>
+          <wp:inline distT="0" distB="0" distL="0" distR="0" wp14:anchorId="07CD5996" wp14:editId="5B8BF002">
+            <wp:extent cx="5727700" cy="1558925"/>
+            <wp:effectExtent l="0" t="0" r="0" b="3175"/>
+            <wp:docPr id="5" name="Picture 5"/>
+            <wp:cNvGraphicFramePr>
+              <a:graphicFrameLocks xmlns:a="http://schemas.openxmlformats.org/drawingml/2006/main" noChangeAspect="1"/>
+            </wp:cNvGraphicFramePr>
+            <a:graphic xmlns:a="http://schemas.openxmlformats.org/drawingml/2006/main">
+              <a:graphicData uri="http://schemas.openxmlformats.org/drawingml/2006/picture">
+                <pic:pic xmlns:pic="http://schemas.openxmlformats.org/drawingml/2006/picture">
+                  <pic:nvPicPr>
+                    <pic:cNvPr id="5" name="Screen Shot 2019-06-06 at 10.33.09 AM.png"/>
+                    <pic:cNvPicPr/>
+                  </pic:nvPicPr>
+                  <pic:blipFill>
+                    <a:blip r:embed="rId6" cstate="print">
+                      <a:extLst>
+                        <a:ext uri="{28A0092B-C50C-407E-A947-70E740481C1C}">
+                          <a14:useLocalDpi xmlns:a14="http://schemas.microsoft.com/office/drawing/2010/main" val="0"/>
+                        </a:ext>
+                      </a:extLst>
+                    </a:blip>
+                    <a:stretch>
+                      <a:fillRect/>
+                    </a:stretch>
+                  </pic:blipFill>
+                  <pic:spPr>
+                    <a:xfrm>
+                      <a:off x="0" y="0"/>
+                      <a:ext cx="5727700" cy="1558925"/>
+                    </a:xfrm>
+                    <a:prstGeom prst="rect">
+                      <a:avLst/>
+                    </a:prstGeom>
+                  </pic:spPr>
+                </pic:pic>
+              </a:graphicData>
+            </a:graphic>
+          </wp:inline>
+        </w:drawing>
+      </w:r>
+    </w:p>
+    <w:p>
+      <w:pPr>
+        <w:rPr>
+          <w:rFonts w:ascii="Helvetica Neue" w:eastAsia="Times New Roman" w:hAnsi="Helvetica Neue" w:cs="Times New Roman"/>
+          <w:color w:val="2D3B45"/>
+          <w:shd w:val="clear" w:color="auto" w:fill="FFFFFF"/>
+        </w:rPr>
+      </w:pPr>
     </w:p>
     <w:p>
       <w:pPr>

</xml_diff>